<commit_message>
Mise à jour des cas d'utilisation et ajout d'un logo
</commit_message>
<xml_diff>
--- a/Docs/Documentation.docx
+++ b/Docs/Documentation.docx
@@ -1,6 +1,6 @@
 
 <file path=word/document.xml><?xml version="1.0" encoding="utf-8"?>
-<w:document xmlns:wpc="http://schemas.microsoft.com/office/word/2010/wordprocessingCanvas" xmlns:cx="http://schemas.microsoft.com/office/drawing/2014/chartex" xmlns:cx1="http://schemas.microsoft.com/office/drawing/2015/9/8/chartex" xmlns:mc="http://schemas.openxmlformats.org/markup-compatibility/2006" xmlns:o="urn:schemas-microsoft-com:office:office" xmlns:r="http://schemas.openxmlformats.org/officeDocument/2006/relationships" xmlns:m="http://schemas.openxmlformats.org/officeDocument/2006/math" xmlns:v="urn:schemas-microsoft-com:vml" xmlns:wp14="http://schemas.microsoft.com/office/word/2010/wordprocessingDrawing" xmlns:wp="http://schemas.openxmlformats.org/drawingml/2006/wordprocessingDrawing" xmlns:w10="urn:schemas-microsoft-com:office:word" xmlns:w="http://schemas.openxmlformats.org/wordprocessingml/2006/main" xmlns:w14="http://schemas.microsoft.com/office/word/2010/wordml" xmlns:w15="http://schemas.microsoft.com/office/word/2012/wordml" xmlns:w16se="http://schemas.microsoft.com/office/word/2015/wordml/symex" xmlns:wpg="http://schemas.microsoft.com/office/word/2010/wordprocessingGroup" xmlns:wpi="http://schemas.microsoft.com/office/word/2010/wordprocessingInk" xmlns:wne="http://schemas.microsoft.com/office/word/2006/wordml" xmlns:wps="http://schemas.microsoft.com/office/word/2010/wordprocessingShape" mc:Ignorable="w14 w15 w16se wp14">
+<w:document xmlns:wpc="http://schemas.microsoft.com/office/word/2010/wordprocessingCanvas" xmlns:cx="http://schemas.microsoft.com/office/drawing/2014/chartex" xmlns:cx1="http://schemas.microsoft.com/office/drawing/2015/9/8/chartex" xmlns:cx2="http://schemas.microsoft.com/office/drawing/2015/10/21/chartex" xmlns:cx3="http://schemas.microsoft.com/office/drawing/2016/5/9/chartex" xmlns:cx4="http://schemas.microsoft.com/office/drawing/2016/5/10/chartex" xmlns:cx5="http://schemas.microsoft.com/office/drawing/2016/5/11/chartex" xmlns:cx6="http://schemas.microsoft.com/office/drawing/2016/5/12/chartex" xmlns:cx7="http://schemas.microsoft.com/office/drawing/2016/5/13/chartex" xmlns:cx8="http://schemas.microsoft.com/office/drawing/2016/5/14/chartex" xmlns:mc="http://schemas.openxmlformats.org/markup-compatibility/2006" xmlns:aink="http://schemas.microsoft.com/office/drawing/2016/ink" xmlns:am3d="http://schemas.microsoft.com/office/drawing/2017/model3d" xmlns:o="urn:schemas-microsoft-com:office:office" xmlns:r="http://schemas.openxmlformats.org/officeDocument/2006/relationships" xmlns:m="http://schemas.openxmlformats.org/officeDocument/2006/math" xmlns:v="urn:schemas-microsoft-com:vml" xmlns:wp14="http://schemas.microsoft.com/office/word/2010/wordprocessingDrawing" xmlns:wp="http://schemas.openxmlformats.org/drawingml/2006/wordprocessingDrawing" xmlns:w10="urn:schemas-microsoft-com:office:word" xmlns:w="http://schemas.openxmlformats.org/wordprocessingml/2006/main" xmlns:w14="http://schemas.microsoft.com/office/word/2010/wordml" xmlns:w15="http://schemas.microsoft.com/office/word/2012/wordml" xmlns:w16cid="http://schemas.microsoft.com/office/word/2016/wordml/cid" xmlns:w16se="http://schemas.microsoft.com/office/word/2015/wordml/symex" xmlns:wpg="http://schemas.microsoft.com/office/word/2010/wordprocessingGroup" xmlns:wpi="http://schemas.microsoft.com/office/word/2010/wordprocessingInk" xmlns:wne="http://schemas.microsoft.com/office/word/2006/wordml" xmlns:wps="http://schemas.microsoft.com/office/word/2010/wordprocessingShape" mc:Ignorable="w14 w15 w16se w16cid wp14">
   <w:body>
     <w:sdt>
       <w:sdtPr>
@@ -10,6 +10,7 @@
           <w:docPartUnique/>
         </w:docPartObj>
       </w:sdtPr>
+      <w:sdtEndPr/>
       <w:sdtContent>
         <w:p>
           <w:pPr>
@@ -148,6 +149,7 @@
                                       <w:calendar w:val="gregorian"/>
                                     </w:date>
                                   </w:sdtPr>
+                                  <w:sdtEndPr/>
                                   <w:sdtContent>
                                     <w:p>
                                       <w:pPr>
@@ -3427,7 +3429,7 @@
               </mc:Choice>
               <mc:Fallback>
                 <w:pict>
-                  <v:group id="Groupe 2" o:spid="_x0000_s1026" style="position:absolute;margin-left:0;margin-top:0;width:172.8pt;height:718.55pt;z-index:-251657216;mso-width-percent:330;mso-height-percent:950;mso-left-percent:40;mso-position-horizontal-relative:page;mso-position-vertical:center;mso-position-vertical-relative:page;mso-width-percent:330;mso-height-percent:950;mso-left-percent:40" coordsize="21945,91257" o:gfxdata="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">
+                  <v:group id="Groupe 2" o:spid="_x0000_s1026" style="position:absolute;margin-left:0;margin-top:0;width:172.8pt;height:718.55pt;z-index:-251657216;mso-width-percent:330;mso-height-percent:950;mso-left-percent:40;mso-position-horizontal-relative:page;mso-position-vertical:center;mso-position-vertical-relative:page;mso-width-percent:330;mso-height-percent:950;mso-left-percent:40" coordsize="21945,91257" o:gfxdata="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">
                     <v:rect id="Rectangle 3" o:spid="_x0000_s1027" style="position:absolute;width:1945;height:91257;visibility:visible;mso-wrap-style:square;v-text-anchor:middle" o:gfxdata="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" fillcolor="#44546a [3215]" stroked="f" strokeweight="1pt"/>
                     <v:shapetype id="_x0000_t15" coordsize="21600,21600" o:spt="15" adj="16200" path="m@0,l,,,21600@0,21600,21600,10800xe">
                       <v:stroke joinstyle="miter"/>
@@ -3461,6 +3463,7 @@
                                 <w:calendar w:val="gregorian"/>
                               </w:date>
                             </w:sdtPr>
+                            <w:sdtEndPr/>
                             <w:sdtContent>
                               <w:p>
                                 <w:pPr>
@@ -3686,8 +3689,8 @@
                                     <w:dataBinding w:prefixMappings="xmlns:ns0='http://purl.org/dc/elements/1.1/' xmlns:ns1='http://schemas.openxmlformats.org/package/2006/metadata/core-properties' " w:xpath="/ns1:coreProperties[1]/ns0:creator[1]" w:storeItemID="{6C3C8BC8-F283-45AE-878A-BAB7291924A1}"/>
                                     <w:text/>
                                   </w:sdtPr>
+                                  <w:sdtEndPr/>
                                   <w:sdtContent>
-                                    <w:proofErr w:type="spellStart"/>
                                     <w:r>
                                       <w:rPr>
                                         <w:color w:val="5B9BD5" w:themeColor="accent1"/>
@@ -3696,7 +3699,6 @@
                                       </w:rPr>
                                       <w:t>LogyTeam</w:t>
                                     </w:r>
-                                    <w:proofErr w:type="spellEnd"/>
                                   </w:sdtContent>
                                 </w:sdt>
                               </w:p>
@@ -3719,6 +3721,7 @@
                                     <w:dataBinding w:prefixMappings="xmlns:ns0='http://schemas.openxmlformats.org/officeDocument/2006/extended-properties' " w:xpath="/ns0:Properties[1]/ns0:Company[1]" w:storeItemID="{6668398D-A668-4E3E-A5EB-62B293D839F1}"/>
                                     <w:text/>
                                   </w:sdtPr>
+                                  <w:sdtEndPr/>
                                   <w:sdtContent>
                                     <w:r>
                                       <w:rPr>
@@ -3781,8 +3784,8 @@
                               <w:dataBinding w:prefixMappings="xmlns:ns0='http://purl.org/dc/elements/1.1/' xmlns:ns1='http://schemas.openxmlformats.org/package/2006/metadata/core-properties' " w:xpath="/ns1:coreProperties[1]/ns0:creator[1]" w:storeItemID="{6C3C8BC8-F283-45AE-878A-BAB7291924A1}"/>
                               <w:text/>
                             </w:sdtPr>
+                            <w:sdtEndPr/>
                             <w:sdtContent>
-                              <w:proofErr w:type="spellStart"/>
                               <w:r>
                                 <w:rPr>
                                   <w:color w:val="5B9BD5" w:themeColor="accent1"/>
@@ -3791,7 +3794,6 @@
                                 </w:rPr>
                                 <w:t>LogyTeam</w:t>
                               </w:r>
-                              <w:proofErr w:type="spellEnd"/>
                             </w:sdtContent>
                           </w:sdt>
                         </w:p>
@@ -3814,6 +3816,7 @@
                               <w:dataBinding w:prefixMappings="xmlns:ns0='http://schemas.openxmlformats.org/officeDocument/2006/extended-properties' " w:xpath="/ns0:Properties[1]/ns0:Company[1]" w:storeItemID="{6668398D-A668-4E3E-A5EB-62B293D839F1}"/>
                               <w:text/>
                             </w:sdtPr>
+                            <w:sdtEndPr/>
                             <w:sdtContent>
                               <w:r>
                                 <w:rPr>
@@ -3928,8 +3931,8 @@
                                     <w:dataBinding w:prefixMappings="xmlns:ns0='http://purl.org/dc/elements/1.1/' xmlns:ns1='http://schemas.openxmlformats.org/package/2006/metadata/core-properties' " w:xpath="/ns1:coreProperties[1]/ns0:title[1]" w:storeItemID="{6C3C8BC8-F283-45AE-878A-BAB7291924A1}"/>
                                     <w:text/>
                                   </w:sdtPr>
+                                  <w:sdtEndPr/>
                                   <w:sdtContent>
-                                    <w:proofErr w:type="spellStart"/>
                                     <w:r>
                                       <w:rPr>
                                         <w:rFonts w:asciiTheme="majorHAnsi" w:eastAsiaTheme="majorEastAsia" w:hAnsiTheme="majorHAnsi" w:cstheme="majorBidi"/>
@@ -3939,7 +3942,6 @@
                                       </w:rPr>
                                       <w:t>Logy</w:t>
                                     </w:r>
-                                    <w:proofErr w:type="spellEnd"/>
                                   </w:sdtContent>
                                 </w:sdt>
                               </w:p>
@@ -3965,6 +3967,7 @@
                                     <w:dataBinding w:prefixMappings="xmlns:ns0='http://purl.org/dc/elements/1.1/' xmlns:ns1='http://schemas.openxmlformats.org/package/2006/metadata/core-properties' " w:xpath="/ns1:coreProperties[1]/ns0:subject[1]" w:storeItemID="{6C3C8BC8-F283-45AE-878A-BAB7291924A1}"/>
                                     <w:text/>
                                   </w:sdtPr>
+                                  <w:sdtEndPr/>
                                   <w:sdtContent>
                                     <w:r>
                                       <w:rPr>
@@ -4025,8 +4028,8 @@
                               <w:dataBinding w:prefixMappings="xmlns:ns0='http://purl.org/dc/elements/1.1/' xmlns:ns1='http://schemas.openxmlformats.org/package/2006/metadata/core-properties' " w:xpath="/ns1:coreProperties[1]/ns0:title[1]" w:storeItemID="{6C3C8BC8-F283-45AE-878A-BAB7291924A1}"/>
                               <w:text/>
                             </w:sdtPr>
+                            <w:sdtEndPr/>
                             <w:sdtContent>
-                              <w:proofErr w:type="spellStart"/>
                               <w:r>
                                 <w:rPr>
                                   <w:rFonts w:asciiTheme="majorHAnsi" w:eastAsiaTheme="majorEastAsia" w:hAnsiTheme="majorHAnsi" w:cstheme="majorBidi"/>
@@ -4036,7 +4039,6 @@
                                 </w:rPr>
                                 <w:t>Logy</w:t>
                               </w:r>
-                              <w:proofErr w:type="spellEnd"/>
                             </w:sdtContent>
                           </w:sdt>
                         </w:p>
@@ -4062,6 +4064,7 @@
                               <w:dataBinding w:prefixMappings="xmlns:ns0='http://purl.org/dc/elements/1.1/' xmlns:ns1='http://schemas.openxmlformats.org/package/2006/metadata/core-properties' " w:xpath="/ns1:coreProperties[1]/ns0:subject[1]" w:storeItemID="{6C3C8BC8-F283-45AE-878A-BAB7291924A1}"/>
                               <w:text/>
                             </w:sdtPr>
+                            <w:sdtEndPr/>
                             <w:sdtContent>
                               <w:r>
                                 <w:rPr>
@@ -4108,13 +4111,8 @@
       </w:r>
     </w:p>
     <w:p>
-      <w:proofErr w:type="spellStart"/>
       <w:r>
-        <w:t>Logy</w:t>
-      </w:r>
-      <w:proofErr w:type="spellEnd"/>
-      <w:r>
-        <w:t xml:space="preserve"> est une application mobile </w:t>
+        <w:t xml:space="preserve">Logy est une application mobile </w:t>
       </w:r>
       <w:r>
         <w:t>développé</w:t>
@@ -4198,6 +4196,9 @@
             <w:tcW w:w="3020" w:type="dxa"/>
           </w:tcPr>
           <w:p>
+            <w:pPr>
+              <w:jc w:val="center"/>
+            </w:pPr>
             <w:r>
               <w:t>Nom</w:t>
             </w:r>
@@ -4209,6 +4210,7 @@
           </w:tcPr>
           <w:p>
             <w:pPr>
+              <w:jc w:val="center"/>
               <w:cnfStyle w:val="100000000000" w:firstRow="1" w:lastRow="0" w:firstColumn="0" w:lastColumn="0" w:oddVBand="0" w:evenVBand="0" w:oddHBand="0" w:evenHBand="0" w:firstRowFirstColumn="0" w:firstRowLastColumn="0" w:lastRowFirstColumn="0" w:lastRowLastColumn="0"/>
             </w:pPr>
             <w:r>
@@ -4222,6 +4224,7 @@
           </w:tcPr>
           <w:p>
             <w:pPr>
+              <w:jc w:val="center"/>
               <w:cnfStyle w:val="100000000000" w:firstRow="1" w:lastRow="0" w:firstColumn="0" w:lastColumn="0" w:oddVBand="0" w:evenVBand="0" w:oddHBand="0" w:evenHBand="0" w:firstRowFirstColumn="0" w:firstRowLastColumn="0" w:lastRowFirstColumn="0" w:lastRowLastColumn="0"/>
             </w:pPr>
             <w:r>
@@ -4240,11 +4243,12 @@
             <w:tcW w:w="3020" w:type="dxa"/>
           </w:tcPr>
           <w:p>
-            <w:proofErr w:type="spellStart"/>
+            <w:pPr>
+              <w:jc w:val="center"/>
+            </w:pPr>
             <w:r>
               <w:t>Ithurbide</w:t>
             </w:r>
-            <w:proofErr w:type="spellEnd"/>
           </w:p>
         </w:tc>
         <w:tc>
@@ -4253,6 +4257,7 @@
           </w:tcPr>
           <w:p>
             <w:pPr>
+              <w:jc w:val="center"/>
               <w:cnfStyle w:val="000000100000" w:firstRow="0" w:lastRow="0" w:firstColumn="0" w:lastColumn="0" w:oddVBand="0" w:evenVBand="0" w:oddHBand="1" w:evenHBand="0" w:firstRowFirstColumn="0" w:firstRowLastColumn="0" w:lastRowFirstColumn="0" w:lastRowLastColumn="0"/>
             </w:pPr>
             <w:r>
@@ -4266,6 +4271,7 @@
           </w:tcPr>
           <w:p>
             <w:pPr>
+              <w:jc w:val="center"/>
               <w:cnfStyle w:val="000000100000" w:firstRow="0" w:lastRow="0" w:firstColumn="0" w:lastColumn="0" w:oddVBand="0" w:evenVBand="0" w:oddHBand="1" w:evenHBand="0" w:firstRowFirstColumn="0" w:firstRowLastColumn="0" w:lastRowFirstColumn="0" w:lastRowLastColumn="0"/>
             </w:pPr>
             <w:hyperlink r:id="rId6" w:history="1">
@@ -4309,6 +4315,9 @@
             <w:tcW w:w="3020" w:type="dxa"/>
           </w:tcPr>
           <w:p>
+            <w:pPr>
+              <w:jc w:val="center"/>
+            </w:pPr>
             <w:r>
               <w:t>Nom</w:t>
             </w:r>
@@ -4320,6 +4329,7 @@
           </w:tcPr>
           <w:p>
             <w:pPr>
+              <w:jc w:val="center"/>
               <w:cnfStyle w:val="100000000000" w:firstRow="1" w:lastRow="0" w:firstColumn="0" w:lastColumn="0" w:oddVBand="0" w:evenVBand="0" w:oddHBand="0" w:evenHBand="0" w:firstRowFirstColumn="0" w:firstRowLastColumn="0" w:lastRowFirstColumn="0" w:lastRowLastColumn="0"/>
             </w:pPr>
             <w:r>
@@ -4333,6 +4343,7 @@
           </w:tcPr>
           <w:p>
             <w:pPr>
+              <w:jc w:val="center"/>
               <w:cnfStyle w:val="100000000000" w:firstRow="1" w:lastRow="0" w:firstColumn="0" w:lastColumn="0" w:oddVBand="0" w:evenVBand="0" w:oddHBand="0" w:evenHBand="0" w:firstRowFirstColumn="0" w:firstRowLastColumn="0" w:lastRowFirstColumn="0" w:lastRowLastColumn="0"/>
             </w:pPr>
             <w:r>
@@ -4351,11 +4362,12 @@
             <w:tcW w:w="3020" w:type="dxa"/>
           </w:tcPr>
           <w:p>
-            <w:proofErr w:type="spellStart"/>
+            <w:pPr>
+              <w:jc w:val="center"/>
+            </w:pPr>
             <w:r>
               <w:t>Aellen</w:t>
             </w:r>
-            <w:proofErr w:type="spellEnd"/>
           </w:p>
         </w:tc>
         <w:tc>
@@ -4364,6 +4376,7 @@
           </w:tcPr>
           <w:p>
             <w:pPr>
+              <w:jc w:val="center"/>
               <w:cnfStyle w:val="000000100000" w:firstRow="0" w:lastRow="0" w:firstColumn="0" w:lastColumn="0" w:oddVBand="0" w:evenVBand="0" w:oddHBand="1" w:evenHBand="0" w:firstRowFirstColumn="0" w:firstRowLastColumn="0" w:lastRowFirstColumn="0" w:lastRowLastColumn="0"/>
             </w:pPr>
             <w:r>
@@ -4377,6 +4390,7 @@
           </w:tcPr>
           <w:p>
             <w:pPr>
+              <w:jc w:val="center"/>
               <w:cnfStyle w:val="000000100000" w:firstRow="0" w:lastRow="0" w:firstColumn="0" w:lastColumn="0" w:oddVBand="0" w:evenVBand="0" w:oddHBand="1" w:evenHBand="0" w:firstRowFirstColumn="0" w:firstRowLastColumn="0" w:lastRowFirstColumn="0" w:lastRowLastColumn="0"/>
             </w:pPr>
             <w:hyperlink r:id="rId7" w:history="1">
@@ -4397,11 +4411,12 @@
             <w:tcW w:w="3020" w:type="dxa"/>
           </w:tcPr>
           <w:p>
-            <w:proofErr w:type="spellStart"/>
+            <w:pPr>
+              <w:jc w:val="center"/>
+            </w:pPr>
             <w:r>
               <w:t>Niclass</w:t>
             </w:r>
-            <w:proofErr w:type="spellEnd"/>
           </w:p>
         </w:tc>
         <w:tc>
@@ -4410,6 +4425,7 @@
           </w:tcPr>
           <w:p>
             <w:pPr>
+              <w:jc w:val="center"/>
               <w:cnfStyle w:val="000000000000" w:firstRow="0" w:lastRow="0" w:firstColumn="0" w:lastColumn="0" w:oddVBand="0" w:evenVBand="0" w:oddHBand="0" w:evenHBand="0" w:firstRowFirstColumn="0" w:firstRowLastColumn="0" w:lastRowFirstColumn="0" w:lastRowLastColumn="0"/>
             </w:pPr>
             <w:r>
@@ -4423,6 +4439,7 @@
           </w:tcPr>
           <w:p>
             <w:pPr>
+              <w:jc w:val="center"/>
               <w:cnfStyle w:val="000000000000" w:firstRow="0" w:lastRow="0" w:firstColumn="0" w:lastColumn="0" w:oddVBand="0" w:evenVBand="0" w:oddHBand="0" w:evenHBand="0" w:firstRowFirstColumn="0" w:firstRowLastColumn="0" w:lastRowFirstColumn="0" w:lastRowLastColumn="0"/>
             </w:pPr>
             <w:hyperlink r:id="rId8" w:history="1">
@@ -4446,14 +4463,15 @@
             <w:tcW w:w="3020" w:type="dxa"/>
           </w:tcPr>
           <w:p>
-            <w:proofErr w:type="spellStart"/>
+            <w:pPr>
+              <w:jc w:val="center"/>
+            </w:pPr>
             <w:r>
               <w:t>C</w:t>
             </w:r>
             <w:r>
               <w:t>risante</w:t>
             </w:r>
-            <w:proofErr w:type="spellEnd"/>
           </w:p>
         </w:tc>
         <w:tc>
@@ -4462,6 +4480,7 @@
           </w:tcPr>
           <w:p>
             <w:pPr>
+              <w:jc w:val="center"/>
               <w:cnfStyle w:val="000000100000" w:firstRow="0" w:lastRow="0" w:firstColumn="0" w:lastColumn="0" w:oddVBand="0" w:evenVBand="0" w:oddHBand="1" w:evenHBand="0" w:firstRowFirstColumn="0" w:firstRowLastColumn="0" w:lastRowFirstColumn="0" w:lastRowLastColumn="0"/>
             </w:pPr>
             <w:r>
@@ -4475,6 +4494,7 @@
           </w:tcPr>
           <w:p>
             <w:pPr>
+              <w:jc w:val="center"/>
               <w:cnfStyle w:val="000000100000" w:firstRow="0" w:lastRow="0" w:firstColumn="0" w:lastColumn="0" w:oddVBand="0" w:evenVBand="0" w:oddHBand="1" w:evenHBand="0" w:firstRowFirstColumn="0" w:firstRowLastColumn="0" w:lastRowFirstColumn="0" w:lastRowLastColumn="0"/>
             </w:pPr>
             <w:hyperlink r:id="rId9" w:history="1">
@@ -4559,10 +4579,7 @@
         </w:numPr>
       </w:pPr>
       <w:r>
-        <w:t>Jolie</w:t>
-      </w:r>
-      <w:r>
-        <w:t xml:space="preserve"> </w:t>
+        <w:t>Esthétique</w:t>
       </w:r>
     </w:p>
     <w:p>
@@ -4602,15 +4619,7 @@
     </w:p>
     <w:p>
       <w:r>
-        <w:t xml:space="preserve">L’organisation du projet sera principalement basée sur une méthode agile à l’aide de l’outil intégré de </w:t>
-      </w:r>
-      <w:proofErr w:type="spellStart"/>
-      <w:r>
-        <w:t>Github</w:t>
-      </w:r>
-      <w:proofErr w:type="spellEnd"/>
-      <w:r>
-        <w:t>.</w:t>
+        <w:t>L’organisation du projet sera principalement basée sur une méthode agile à l’aide de l’outil intégré de Github.</w:t>
       </w:r>
     </w:p>
     <w:p>
@@ -4655,10 +4664,7 @@
         <w:t>Wireframe</w:t>
       </w:r>
     </w:p>
-    <w:p>
-      <w:bookmarkStart w:id="0" w:name="_GoBack"/>
-    </w:p>
-    <w:bookmarkEnd w:id="0"/>
+    <w:p/>
     <w:p>
       <w:pPr>
         <w:pStyle w:val="Titre3"/>
@@ -4667,6 +4673,763 @@
         <w:t>Cas d’utilisation et scénarios</w:t>
       </w:r>
     </w:p>
+    <w:p>
+      <w:r>
+        <w:t>Visiteur :</w:t>
+      </w:r>
+    </w:p>
+    <w:tbl>
+      <w:tblPr>
+        <w:tblStyle w:val="TableauGrille4-Accentuation1"/>
+        <w:tblW w:w="0" w:type="auto"/>
+        <w:tblLook w:val="04A0" w:firstRow="1" w:lastRow="0" w:firstColumn="1" w:lastColumn="0" w:noHBand="0" w:noVBand="1"/>
+      </w:tblPr>
+      <w:tblGrid>
+        <w:gridCol w:w="4531"/>
+        <w:gridCol w:w="4531"/>
+      </w:tblGrid>
+      <w:tr>
+        <w:trPr>
+          <w:cnfStyle w:val="100000000000" w:firstRow="1" w:lastRow="0" w:firstColumn="0" w:lastColumn="0" w:oddVBand="0" w:evenVBand="0" w:oddHBand="0" w:evenHBand="0" w:firstRowFirstColumn="0" w:firstRowLastColumn="0" w:lastRowFirstColumn="0" w:lastRowLastColumn="0"/>
+        </w:trPr>
+        <w:tc>
+          <w:tcPr>
+            <w:cnfStyle w:val="001000000000" w:firstRow="0" w:lastRow="0" w:firstColumn="1" w:lastColumn="0" w:oddVBand="0" w:evenVBand="0" w:oddHBand="0" w:evenHBand="0" w:firstRowFirstColumn="0" w:firstRowLastColumn="0" w:lastRowFirstColumn="0" w:lastRowLastColumn="0"/>
+            <w:tcW w:w="4531" w:type="dxa"/>
+          </w:tcPr>
+          <w:p>
+            <w:pPr>
+              <w:jc w:val="center"/>
+            </w:pPr>
+            <w:r>
+              <w:t>Action</w:t>
+            </w:r>
+          </w:p>
+        </w:tc>
+        <w:tc>
+          <w:tcPr>
+            <w:tcW w:w="4531" w:type="dxa"/>
+          </w:tcPr>
+          <w:p>
+            <w:pPr>
+              <w:jc w:val="center"/>
+              <w:cnfStyle w:val="100000000000" w:firstRow="1" w:lastRow="0" w:firstColumn="0" w:lastColumn="0" w:oddVBand="0" w:evenVBand="0" w:oddHBand="0" w:evenHBand="0" w:firstRowFirstColumn="0" w:firstRowLastColumn="0" w:lastRowFirstColumn="0" w:lastRowLastColumn="0"/>
+            </w:pPr>
+            <w:r>
+              <w:t>Résultat attendu</w:t>
+            </w:r>
+          </w:p>
+        </w:tc>
+      </w:tr>
+      <w:tr>
+        <w:trPr>
+          <w:cnfStyle w:val="000000100000" w:firstRow="0" w:lastRow="0" w:firstColumn="0" w:lastColumn="0" w:oddVBand="0" w:evenVBand="0" w:oddHBand="1" w:evenHBand="0" w:firstRowFirstColumn="0" w:firstRowLastColumn="0" w:lastRowFirstColumn="0" w:lastRowLastColumn="0"/>
+        </w:trPr>
+        <w:tc>
+          <w:tcPr>
+            <w:cnfStyle w:val="001000000000" w:firstRow="0" w:lastRow="0" w:firstColumn="1" w:lastColumn="0" w:oddVBand="0" w:evenVBand="0" w:oddHBand="0" w:evenHBand="0" w:firstRowFirstColumn="0" w:firstRowLastColumn="0" w:lastRowFirstColumn="0" w:lastRowLastColumn="0"/>
+            <w:tcW w:w="4531" w:type="dxa"/>
+          </w:tcPr>
+          <w:p>
+            <w:pPr>
+              <w:rPr>
+                <w:b w:val="0"/>
+              </w:rPr>
+            </w:pPr>
+            <w:r>
+              <w:rPr>
+                <w:b w:val="0"/>
+              </w:rPr>
+              <w:t>Le visi</w:t>
+            </w:r>
+            <w:r>
+              <w:rPr>
+                <w:b w:val="0"/>
+              </w:rPr>
+              <w:t>teur lance l’application</w:t>
+            </w:r>
+          </w:p>
+        </w:tc>
+        <w:tc>
+          <w:tcPr>
+            <w:tcW w:w="4531" w:type="dxa"/>
+          </w:tcPr>
+          <w:p>
+            <w:pPr>
+              <w:cnfStyle w:val="000000100000" w:firstRow="0" w:lastRow="0" w:firstColumn="0" w:lastColumn="0" w:oddVBand="0" w:evenVBand="0" w:oddHBand="1" w:evenHBand="0" w:firstRowFirstColumn="0" w:firstRowLastColumn="0" w:lastRowFirstColumn="0" w:lastRowLastColumn="0"/>
+            </w:pPr>
+            <w:r>
+              <w:t>L’application s’ouvre et propose à l’utilisateur de s’identifier ou de crée un compte</w:t>
+            </w:r>
+            <w:r>
+              <w:t>.</w:t>
+            </w:r>
+          </w:p>
+        </w:tc>
+      </w:tr>
+      <w:tr>
+        <w:tc>
+          <w:tcPr>
+            <w:cnfStyle w:val="001000000000" w:firstRow="0" w:lastRow="0" w:firstColumn="1" w:lastColumn="0" w:oddVBand="0" w:evenVBand="0" w:oddHBand="0" w:evenHBand="0" w:firstRowFirstColumn="0" w:firstRowLastColumn="0" w:lastRowFirstColumn="0" w:lastRowLastColumn="0"/>
+            <w:tcW w:w="4531" w:type="dxa"/>
+          </w:tcPr>
+          <w:p>
+            <w:pPr>
+              <w:rPr>
+                <w:b w:val="0"/>
+              </w:rPr>
+            </w:pPr>
+            <w:r>
+              <w:rPr>
+                <w:b w:val="0"/>
+              </w:rPr>
+              <w:t>Le visiteur ferme l’application</w:t>
+            </w:r>
+          </w:p>
+        </w:tc>
+        <w:tc>
+          <w:tcPr>
+            <w:tcW w:w="4531" w:type="dxa"/>
+          </w:tcPr>
+          <w:p>
+            <w:pPr>
+              <w:cnfStyle w:val="000000000000" w:firstRow="0" w:lastRow="0" w:firstColumn="0" w:lastColumn="0" w:oddVBand="0" w:evenVBand="0" w:oddHBand="0" w:evenHBand="0" w:firstRowFirstColumn="0" w:firstRowLastColumn="0" w:lastRowFirstColumn="0" w:lastRowLastColumn="0"/>
+            </w:pPr>
+            <w:r>
+              <w:t>L’application se ferme.</w:t>
+            </w:r>
+          </w:p>
+        </w:tc>
+      </w:tr>
+      <w:tr>
+        <w:trPr>
+          <w:cnfStyle w:val="000000100000" w:firstRow="0" w:lastRow="0" w:firstColumn="0" w:lastColumn="0" w:oddVBand="0" w:evenVBand="0" w:oddHBand="1" w:evenHBand="0" w:firstRowFirstColumn="0" w:firstRowLastColumn="0" w:lastRowFirstColumn="0" w:lastRowLastColumn="0"/>
+        </w:trPr>
+        <w:tc>
+          <w:tcPr>
+            <w:cnfStyle w:val="001000000000" w:firstRow="0" w:lastRow="0" w:firstColumn="1" w:lastColumn="0" w:oddVBand="0" w:evenVBand="0" w:oddHBand="0" w:evenHBand="0" w:firstRowFirstColumn="0" w:firstRowLastColumn="0" w:lastRowFirstColumn="0" w:lastRowLastColumn="0"/>
+            <w:tcW w:w="9062" w:type="dxa"/>
+            <w:gridSpan w:val="2"/>
+          </w:tcPr>
+          <w:p>
+            <w:pPr>
+              <w:jc w:val="center"/>
+            </w:pPr>
+            <w:r>
+              <w:t>Connexion</w:t>
+            </w:r>
+          </w:p>
+        </w:tc>
+      </w:tr>
+      <w:tr>
+        <w:tc>
+          <w:tcPr>
+            <w:cnfStyle w:val="001000000000" w:firstRow="0" w:lastRow="0" w:firstColumn="1" w:lastColumn="0" w:oddVBand="0" w:evenVBand="0" w:oddHBand="0" w:evenHBand="0" w:firstRowFirstColumn="0" w:firstRowLastColumn="0" w:lastRowFirstColumn="0" w:lastRowLastColumn="0"/>
+            <w:tcW w:w="4531" w:type="dxa"/>
+          </w:tcPr>
+          <w:p>
+            <w:pPr>
+              <w:rPr>
+                <w:b w:val="0"/>
+              </w:rPr>
+            </w:pPr>
+            <w:r>
+              <w:rPr>
+                <w:b w:val="0"/>
+              </w:rPr>
+              <w:t xml:space="preserve">Le visiteur appuie sur le bouton </w:t>
+            </w:r>
+            <w:r>
+              <w:rPr>
+                <w:b w:val="0"/>
+              </w:rPr>
+              <w:t>« Se connecter »</w:t>
+            </w:r>
+            <w:r>
+              <w:rPr>
+                <w:b w:val="0"/>
+              </w:rPr>
+              <w:t>.</w:t>
+            </w:r>
+          </w:p>
+        </w:tc>
+        <w:tc>
+          <w:tcPr>
+            <w:tcW w:w="4531" w:type="dxa"/>
+          </w:tcPr>
+          <w:p>
+            <w:pPr>
+              <w:cnfStyle w:val="000000000000" w:firstRow="0" w:lastRow="0" w:firstColumn="0" w:lastColumn="0" w:oddVBand="0" w:evenVBand="0" w:oddHBand="0" w:evenHBand="0" w:firstRowFirstColumn="0" w:firstRowLastColumn="0" w:lastRowFirstColumn="0" w:lastRowLastColumn="0"/>
+            </w:pPr>
+            <w:r>
+              <w:t xml:space="preserve">L’application affiche un formulaire de </w:t>
+            </w:r>
+            <w:r>
+              <w:t>connexion.</w:t>
+            </w:r>
+          </w:p>
+        </w:tc>
+      </w:tr>
+      <w:tr>
+        <w:trPr>
+          <w:cnfStyle w:val="000000100000" w:firstRow="0" w:lastRow="0" w:firstColumn="0" w:lastColumn="0" w:oddVBand="0" w:evenVBand="0" w:oddHBand="1" w:evenHBand="0" w:firstRowFirstColumn="0" w:firstRowLastColumn="0" w:lastRowFirstColumn="0" w:lastRowLastColumn="0"/>
+        </w:trPr>
+        <w:tc>
+          <w:tcPr>
+            <w:cnfStyle w:val="001000000000" w:firstRow="0" w:lastRow="0" w:firstColumn="1" w:lastColumn="0" w:oddVBand="0" w:evenVBand="0" w:oddHBand="0" w:evenHBand="0" w:firstRowFirstColumn="0" w:firstRowLastColumn="0" w:lastRowFirstColumn="0" w:lastRowLastColumn="0"/>
+            <w:tcW w:w="4531" w:type="dxa"/>
+          </w:tcPr>
+          <w:p>
+            <w:pPr>
+              <w:rPr>
+                <w:b w:val="0"/>
+              </w:rPr>
+            </w:pPr>
+            <w:r>
+              <w:rPr>
+                <w:b w:val="0"/>
+              </w:rPr>
+              <w:t>Le visiteur entre des identifiants incorrect et appuie se le bouton « Se connecter »</w:t>
+            </w:r>
+          </w:p>
+        </w:tc>
+        <w:tc>
+          <w:tcPr>
+            <w:tcW w:w="4531" w:type="dxa"/>
+          </w:tcPr>
+          <w:p>
+            <w:pPr>
+              <w:cnfStyle w:val="000000100000" w:firstRow="0" w:lastRow="0" w:firstColumn="0" w:lastColumn="0" w:oddVBand="0" w:evenVBand="0" w:oddHBand="1" w:evenHBand="0" w:firstRowFirstColumn="0" w:firstRowLastColumn="0" w:lastRowFirstColumn="0" w:lastRowLastColumn="0"/>
+            </w:pPr>
+            <w:r>
+              <w:t>L’application essaye les identifiants et signal à l’utilisateur que ses identifiants sont faux</w:t>
+            </w:r>
+          </w:p>
+        </w:tc>
+      </w:tr>
+      <w:tr>
+        <w:tc>
+          <w:tcPr>
+            <w:cnfStyle w:val="001000000000" w:firstRow="0" w:lastRow="0" w:firstColumn="1" w:lastColumn="0" w:oddVBand="0" w:evenVBand="0" w:oddHBand="0" w:evenHBand="0" w:firstRowFirstColumn="0" w:firstRowLastColumn="0" w:lastRowFirstColumn="0" w:lastRowLastColumn="0"/>
+            <w:tcW w:w="4531" w:type="dxa"/>
+          </w:tcPr>
+          <w:p>
+            <w:pPr>
+              <w:rPr>
+                <w:b w:val="0"/>
+              </w:rPr>
+            </w:pPr>
+            <w:r>
+              <w:rPr>
+                <w:b w:val="0"/>
+              </w:rPr>
+              <w:t>Le visiteur e</w:t>
+            </w:r>
+            <w:r>
+              <w:rPr>
+                <w:b w:val="0"/>
+              </w:rPr>
+              <w:t xml:space="preserve">ntre des identifiants </w:t>
+            </w:r>
+            <w:r>
+              <w:rPr>
+                <w:b w:val="0"/>
+              </w:rPr>
+              <w:t>correct et appuie se le bouton « Se connecter »</w:t>
+            </w:r>
+          </w:p>
+        </w:tc>
+        <w:tc>
+          <w:tcPr>
+            <w:tcW w:w="4531" w:type="dxa"/>
+          </w:tcPr>
+          <w:p>
+            <w:pPr>
+              <w:cnfStyle w:val="000000000000" w:firstRow="0" w:lastRow="0" w:firstColumn="0" w:lastColumn="0" w:oddVBand="0" w:evenVBand="0" w:oddHBand="0" w:evenHBand="0" w:firstRowFirstColumn="0" w:firstRowLastColumn="0" w:lastRowFirstColumn="0" w:lastRowLastColumn="0"/>
+            </w:pPr>
+            <w:r>
+              <w:t>L’application essaye les identifiants et</w:t>
+            </w:r>
+            <w:r>
+              <w:t xml:space="preserve"> signal à l’utilisateur que ses identifiants sont juste. Il affiche ensuite le menu principal de l’application.</w:t>
+            </w:r>
+          </w:p>
+        </w:tc>
+      </w:tr>
+      <w:tr>
+        <w:trPr>
+          <w:cnfStyle w:val="000000100000" w:firstRow="0" w:lastRow="0" w:firstColumn="0" w:lastColumn="0" w:oddVBand="0" w:evenVBand="0" w:oddHBand="1" w:evenHBand="0" w:firstRowFirstColumn="0" w:firstRowLastColumn="0" w:lastRowFirstColumn="0" w:lastRowLastColumn="0"/>
+        </w:trPr>
+        <w:tc>
+          <w:tcPr>
+            <w:cnfStyle w:val="001000000000" w:firstRow="0" w:lastRow="0" w:firstColumn="1" w:lastColumn="0" w:oddVBand="0" w:evenVBand="0" w:oddHBand="0" w:evenHBand="0" w:firstRowFirstColumn="0" w:firstRowLastColumn="0" w:lastRowFirstColumn="0" w:lastRowLastColumn="0"/>
+            <w:tcW w:w="4531" w:type="dxa"/>
+          </w:tcPr>
+          <w:p>
+            <w:pPr>
+              <w:rPr>
+                <w:b w:val="0"/>
+              </w:rPr>
+            </w:pPr>
+            <w:r>
+              <w:rPr>
+                <w:b w:val="0"/>
+              </w:rPr>
+              <w:t>Le visiteur entre des identifiants correct</w:t>
+            </w:r>
+            <w:r>
+              <w:rPr>
+                <w:b w:val="0"/>
+              </w:rPr>
+              <w:t>, coche la case « Se souvenir de moi »</w:t>
+            </w:r>
+            <w:r>
+              <w:rPr>
+                <w:b w:val="0"/>
+              </w:rPr>
+              <w:t xml:space="preserve"> et appuie se le bouton « Se connecter »</w:t>
+            </w:r>
+          </w:p>
+        </w:tc>
+        <w:tc>
+          <w:tcPr>
+            <w:tcW w:w="4531" w:type="dxa"/>
+          </w:tcPr>
+          <w:p>
+            <w:pPr>
+              <w:cnfStyle w:val="000000100000" w:firstRow="0" w:lastRow="0" w:firstColumn="0" w:lastColumn="0" w:oddVBand="0" w:evenVBand="0" w:oddHBand="1" w:evenHBand="0" w:firstRowFirstColumn="0" w:firstRowLastColumn="0" w:lastRowFirstColumn="0" w:lastRowLastColumn="0"/>
+            </w:pPr>
+            <w:r>
+              <w:t>L’application essaye les identifiants et signal à l’utilisateur que ses identifiants sont juste. Il affiche ensuite le menu principal de l’</w:t>
+            </w:r>
+            <w:r>
+              <w:t>application et enregistre qu’elle doit se souvenir de l’utilisateur</w:t>
+            </w:r>
+            <w:r>
+              <w:t>.</w:t>
+            </w:r>
+          </w:p>
+        </w:tc>
+      </w:tr>
+    </w:tbl>
+    <w:p>
+      <w:r>
+        <w:t>Membre</w:t>
+      </w:r>
+      <w:r>
+        <w:t> :</w:t>
+      </w:r>
+    </w:p>
+    <w:tbl>
+      <w:tblPr>
+        <w:tblStyle w:val="TableauGrille4-Accentuation1"/>
+        <w:tblW w:w="0" w:type="auto"/>
+        <w:tblLook w:val="04A0" w:firstRow="1" w:lastRow="0" w:firstColumn="1" w:lastColumn="0" w:noHBand="0" w:noVBand="1"/>
+      </w:tblPr>
+      <w:tblGrid>
+        <w:gridCol w:w="4531"/>
+        <w:gridCol w:w="4531"/>
+      </w:tblGrid>
+      <w:tr>
+        <w:trPr>
+          <w:cnfStyle w:val="100000000000" w:firstRow="1" w:lastRow="0" w:firstColumn="0" w:lastColumn="0" w:oddVBand="0" w:evenVBand="0" w:oddHBand="0" w:evenHBand="0" w:firstRowFirstColumn="0" w:firstRowLastColumn="0" w:lastRowFirstColumn="0" w:lastRowLastColumn="0"/>
+        </w:trPr>
+        <w:tc>
+          <w:tcPr>
+            <w:cnfStyle w:val="001000000000" w:firstRow="0" w:lastRow="0" w:firstColumn="1" w:lastColumn="0" w:oddVBand="0" w:evenVBand="0" w:oddHBand="0" w:evenHBand="0" w:firstRowFirstColumn="0" w:firstRowLastColumn="0" w:lastRowFirstColumn="0" w:lastRowLastColumn="0"/>
+            <w:tcW w:w="4531" w:type="dxa"/>
+          </w:tcPr>
+          <w:p>
+            <w:pPr>
+              <w:jc w:val="center"/>
+            </w:pPr>
+            <w:r>
+              <w:t>Action</w:t>
+            </w:r>
+          </w:p>
+        </w:tc>
+        <w:tc>
+          <w:tcPr>
+            <w:tcW w:w="4531" w:type="dxa"/>
+          </w:tcPr>
+          <w:p>
+            <w:pPr>
+              <w:jc w:val="center"/>
+              <w:cnfStyle w:val="100000000000" w:firstRow="1" w:lastRow="0" w:firstColumn="0" w:lastColumn="0" w:oddVBand="0" w:evenVBand="0" w:oddHBand="0" w:evenHBand="0" w:firstRowFirstColumn="0" w:firstRowLastColumn="0" w:lastRowFirstColumn="0" w:lastRowLastColumn="0"/>
+            </w:pPr>
+            <w:r>
+              <w:t>Résultat attendu</w:t>
+            </w:r>
+          </w:p>
+        </w:tc>
+      </w:tr>
+      <w:tr>
+        <w:trPr>
+          <w:cnfStyle w:val="000000100000" w:firstRow="0" w:lastRow="0" w:firstColumn="0" w:lastColumn="0" w:oddVBand="0" w:evenVBand="0" w:oddHBand="1" w:evenHBand="0" w:firstRowFirstColumn="0" w:firstRowLastColumn="0" w:lastRowFirstColumn="0" w:lastRowLastColumn="0"/>
+          <w:trHeight w:val="192"/>
+        </w:trPr>
+        <w:tc>
+          <w:tcPr>
+            <w:cnfStyle w:val="001000000000" w:firstRow="0" w:lastRow="0" w:firstColumn="1" w:lastColumn="0" w:oddVBand="0" w:evenVBand="0" w:oddHBand="0" w:evenHBand="0" w:firstRowFirstColumn="0" w:firstRowLastColumn="0" w:lastRowFirstColumn="0" w:lastRowLastColumn="0"/>
+            <w:tcW w:w="9062" w:type="dxa"/>
+            <w:gridSpan w:val="2"/>
+          </w:tcPr>
+          <w:p>
+            <w:pPr>
+              <w:jc w:val="center"/>
+            </w:pPr>
+            <w:r>
+              <w:t>Connexion</w:t>
+            </w:r>
+          </w:p>
+        </w:tc>
+      </w:tr>
+      <w:tr>
+        <w:trPr>
+          <w:trHeight w:val="192"/>
+        </w:trPr>
+        <w:tc>
+          <w:tcPr>
+            <w:cnfStyle w:val="001000000000" w:firstRow="0" w:lastRow="0" w:firstColumn="1" w:lastColumn="0" w:oddVBand="0" w:evenVBand="0" w:oddHBand="0" w:evenHBand="0" w:firstRowFirstColumn="0" w:firstRowLastColumn="0" w:lastRowFirstColumn="0" w:lastRowLastColumn="0"/>
+            <w:tcW w:w="4531" w:type="dxa"/>
+          </w:tcPr>
+          <w:p>
+            <w:pPr>
+              <w:jc w:val="center"/>
+              <w:rPr>
+                <w:b w:val="0"/>
+              </w:rPr>
+            </w:pPr>
+            <w:r>
+              <w:rPr>
+                <w:b w:val="0"/>
+              </w:rPr>
+              <w:t>Une fois connecté le visiteur devient un membre</w:t>
+            </w:r>
+          </w:p>
+        </w:tc>
+        <w:tc>
+          <w:tcPr>
+            <w:tcW w:w="4531" w:type="dxa"/>
+          </w:tcPr>
+          <w:p>
+            <w:pPr>
+              <w:jc w:val="center"/>
+              <w:cnfStyle w:val="000000000000" w:firstRow="0" w:lastRow="0" w:firstColumn="0" w:lastColumn="0" w:oddVBand="0" w:evenVBand="0" w:oddHBand="0" w:evenHBand="0" w:firstRowFirstColumn="0" w:firstRowLastColumn="0" w:lastRowFirstColumn="0" w:lastRowLastColumn="0"/>
+            </w:pPr>
+            <w:r>
+              <w:t>La page principale de l’application</w:t>
+            </w:r>
+            <w:r>
+              <w:t xml:space="preserve"> s’affiche</w:t>
+            </w:r>
+          </w:p>
+        </w:tc>
+      </w:tr>
+      <w:tr>
+        <w:trPr>
+          <w:cnfStyle w:val="000000100000" w:firstRow="0" w:lastRow="0" w:firstColumn="0" w:lastColumn="0" w:oddVBand="0" w:evenVBand="0" w:oddHBand="1" w:evenHBand="0" w:firstRowFirstColumn="0" w:firstRowLastColumn="0" w:lastRowFirstColumn="0" w:lastRowLastColumn="0"/>
+          <w:trHeight w:val="192"/>
+        </w:trPr>
+        <w:tc>
+          <w:tcPr>
+            <w:cnfStyle w:val="001000000000" w:firstRow="0" w:lastRow="0" w:firstColumn="1" w:lastColumn="0" w:oddVBand="0" w:evenVBand="0" w:oddHBand="0" w:evenHBand="0" w:firstRowFirstColumn="0" w:firstRowLastColumn="0" w:lastRowFirstColumn="0" w:lastRowLastColumn="0"/>
+            <w:tcW w:w="9062" w:type="dxa"/>
+            <w:gridSpan w:val="2"/>
+          </w:tcPr>
+          <w:p>
+            <w:pPr>
+              <w:jc w:val="center"/>
+            </w:pPr>
+            <w:r>
+              <w:t>Projet</w:t>
+            </w:r>
+          </w:p>
+        </w:tc>
+      </w:tr>
+      <w:tr>
+        <w:trPr>
+          <w:trHeight w:val="192"/>
+        </w:trPr>
+        <w:tc>
+          <w:tcPr>
+            <w:cnfStyle w:val="001000000000" w:firstRow="0" w:lastRow="0" w:firstColumn="1" w:lastColumn="0" w:oddVBand="0" w:evenVBand="0" w:oddHBand="0" w:evenHBand="0" w:firstRowFirstColumn="0" w:firstRowLastColumn="0" w:lastRowFirstColumn="0" w:lastRowLastColumn="0"/>
+            <w:tcW w:w="4531" w:type="dxa"/>
+          </w:tcPr>
+          <w:p>
+            <w:pPr>
+              <w:jc w:val="center"/>
+              <w:rPr>
+                <w:b w:val="0"/>
+              </w:rPr>
+            </w:pPr>
+            <w:r>
+              <w:rPr>
+                <w:b w:val="0"/>
+              </w:rPr>
+              <w:t>L’utilisateur appuie sur le bouton « Nouveau projet »</w:t>
+            </w:r>
+          </w:p>
+        </w:tc>
+        <w:tc>
+          <w:tcPr>
+            <w:tcW w:w="4531" w:type="dxa"/>
+          </w:tcPr>
+          <w:p>
+            <w:pPr>
+              <w:jc w:val="center"/>
+              <w:cnfStyle w:val="000000000000" w:firstRow="0" w:lastRow="0" w:firstColumn="0" w:lastColumn="0" w:oddVBand="0" w:evenVBand="0" w:oddHBand="0" w:evenHBand="0" w:firstRowFirstColumn="0" w:firstRowLastColumn="0" w:lastRowFirstColumn="0" w:lastRowLastColumn="0"/>
+            </w:pPr>
+            <w:r>
+              <w:t xml:space="preserve">L’application ouvre un formulaire demandant </w:t>
+            </w:r>
+            <w:r>
+              <w:t>les informations du projet</w:t>
+            </w:r>
+          </w:p>
+        </w:tc>
+      </w:tr>
+      <w:tr>
+        <w:trPr>
+          <w:cnfStyle w:val="000000100000" w:firstRow="0" w:lastRow="0" w:firstColumn="0" w:lastColumn="0" w:oddVBand="0" w:evenVBand="0" w:oddHBand="1" w:evenHBand="0" w:firstRowFirstColumn="0" w:firstRowLastColumn="0" w:lastRowFirstColumn="0" w:lastRowLastColumn="0"/>
+          <w:trHeight w:val="192"/>
+        </w:trPr>
+        <w:tc>
+          <w:tcPr>
+            <w:cnfStyle w:val="001000000000" w:firstRow="0" w:lastRow="0" w:firstColumn="1" w:lastColumn="0" w:oddVBand="0" w:evenVBand="0" w:oddHBand="0" w:evenHBand="0" w:firstRowFirstColumn="0" w:firstRowLastColumn="0" w:lastRowFirstColumn="0" w:lastRowLastColumn="0"/>
+            <w:tcW w:w="4531" w:type="dxa"/>
+          </w:tcPr>
+          <w:p>
+            <w:pPr>
+              <w:jc w:val="center"/>
+              <w:rPr>
+                <w:b w:val="0"/>
+              </w:rPr>
+            </w:pPr>
+            <w:r>
+              <w:rPr>
+                <w:b w:val="0"/>
+              </w:rPr>
+              <w:t xml:space="preserve">L’utilisateur </w:t>
+            </w:r>
+            <w:r>
+              <w:rPr>
+                <w:b w:val="0"/>
+              </w:rPr>
+              <w:t xml:space="preserve">ne </w:t>
+            </w:r>
+            <w:r>
+              <w:rPr>
+                <w:b w:val="0"/>
+              </w:rPr>
+              <w:t>remplit pas les champs</w:t>
+            </w:r>
+          </w:p>
+        </w:tc>
+        <w:tc>
+          <w:tcPr>
+            <w:tcW w:w="4531" w:type="dxa"/>
+          </w:tcPr>
+          <w:p>
+            <w:pPr>
+              <w:jc w:val="center"/>
+              <w:cnfStyle w:val="000000100000" w:firstRow="0" w:lastRow="0" w:firstColumn="0" w:lastColumn="0" w:oddVBand="0" w:evenVBand="0" w:oddHBand="1" w:evenHBand="0" w:firstRowFirstColumn="0" w:firstRowLastColumn="0" w:lastRowFirstColumn="0" w:lastRowLastColumn="0"/>
+            </w:pPr>
+            <w:r>
+              <w:t>L’application affiche un</w:t>
+            </w:r>
+            <w:r>
+              <w:t>e</w:t>
+            </w:r>
+            <w:r>
+              <w:t xml:space="preserve"> erreur et demande que les champs nom et date de début soie remplit </w:t>
+            </w:r>
+          </w:p>
+        </w:tc>
+      </w:tr>
+      <w:tr>
+        <w:trPr>
+          <w:trHeight w:val="192"/>
+        </w:trPr>
+        <w:tc>
+          <w:tcPr>
+            <w:cnfStyle w:val="001000000000" w:firstRow="0" w:lastRow="0" w:firstColumn="1" w:lastColumn="0" w:oddVBand="0" w:evenVBand="0" w:oddHBand="0" w:evenHBand="0" w:firstRowFirstColumn="0" w:firstRowLastColumn="0" w:lastRowFirstColumn="0" w:lastRowLastColumn="0"/>
+            <w:tcW w:w="4531" w:type="dxa"/>
+          </w:tcPr>
+          <w:p>
+            <w:pPr>
+              <w:jc w:val="center"/>
+              <w:rPr>
+                <w:b w:val="0"/>
+              </w:rPr>
+            </w:pPr>
+            <w:r>
+              <w:rPr>
+                <w:b w:val="0"/>
+              </w:rPr>
+              <w:t>L’utilisateur remplit que le nom</w:t>
+            </w:r>
+          </w:p>
+        </w:tc>
+        <w:tc>
+          <w:tcPr>
+            <w:tcW w:w="4531" w:type="dxa"/>
+          </w:tcPr>
+          <w:p>
+            <w:pPr>
+              <w:jc w:val="center"/>
+              <w:cnfStyle w:val="000000000000" w:firstRow="0" w:lastRow="0" w:firstColumn="0" w:lastColumn="0" w:oddVBand="0" w:evenVBand="0" w:oddHBand="0" w:evenHBand="0" w:firstRowFirstColumn="0" w:firstRowLastColumn="0" w:lastRowFirstColumn="0" w:lastRowLastColumn="0"/>
+            </w:pPr>
+            <w:r>
+              <w:t>L’application affiche une</w:t>
+            </w:r>
+            <w:r>
+              <w:t xml:space="preserve"> erreur et demande que le champ date de début soie remplit</w:t>
+            </w:r>
+          </w:p>
+        </w:tc>
+      </w:tr>
+      <w:tr>
+        <w:trPr>
+          <w:cnfStyle w:val="000000100000" w:firstRow="0" w:lastRow="0" w:firstColumn="0" w:lastColumn="0" w:oddVBand="0" w:evenVBand="0" w:oddHBand="1" w:evenHBand="0" w:firstRowFirstColumn="0" w:firstRowLastColumn="0" w:lastRowFirstColumn="0" w:lastRowLastColumn="0"/>
+          <w:trHeight w:val="192"/>
+        </w:trPr>
+        <w:tc>
+          <w:tcPr>
+            <w:cnfStyle w:val="001000000000" w:firstRow="0" w:lastRow="0" w:firstColumn="1" w:lastColumn="0" w:oddVBand="0" w:evenVBand="0" w:oddHBand="0" w:evenHBand="0" w:firstRowFirstColumn="0" w:firstRowLastColumn="0" w:lastRowFirstColumn="0" w:lastRowLastColumn="0"/>
+            <w:tcW w:w="4531" w:type="dxa"/>
+          </w:tcPr>
+          <w:p>
+            <w:pPr>
+              <w:jc w:val="center"/>
+              <w:rPr>
+                <w:b w:val="0"/>
+              </w:rPr>
+            </w:pPr>
+            <w:r>
+              <w:rPr>
+                <w:b w:val="0"/>
+              </w:rPr>
+              <w:t>L’utilisateur remplit le champ nom et date de début</w:t>
+            </w:r>
+          </w:p>
+        </w:tc>
+        <w:tc>
+          <w:tcPr>
+            <w:tcW w:w="4531" w:type="dxa"/>
+            <w:vMerge w:val="restart"/>
+          </w:tcPr>
+          <w:p>
+            <w:pPr>
+              <w:jc w:val="center"/>
+              <w:cnfStyle w:val="000000100000" w:firstRow="0" w:lastRow="0" w:firstColumn="0" w:lastColumn="0" w:oddVBand="0" w:evenVBand="0" w:oddHBand="1" w:evenHBand="0" w:firstRowFirstColumn="0" w:firstRowLastColumn="0" w:lastRowFirstColumn="0" w:lastRowLastColumn="0"/>
+            </w:pPr>
+            <w:r>
+              <w:t>L’application crée le nouveau projet et fait revenir l’utilisateur sur la page principale de l’application</w:t>
+            </w:r>
+          </w:p>
+        </w:tc>
+      </w:tr>
+      <w:tr>
+        <w:trPr>
+          <w:trHeight w:val="192"/>
+        </w:trPr>
+        <w:tc>
+          <w:tcPr>
+            <w:cnfStyle w:val="001000000000" w:firstRow="0" w:lastRow="0" w:firstColumn="1" w:lastColumn="0" w:oddVBand="0" w:evenVBand="0" w:oddHBand="0" w:evenHBand="0" w:firstRowFirstColumn="0" w:firstRowLastColumn="0" w:lastRowFirstColumn="0" w:lastRowLastColumn="0"/>
+            <w:tcW w:w="4531" w:type="dxa"/>
+          </w:tcPr>
+          <w:p>
+            <w:pPr>
+              <w:jc w:val="center"/>
+              <w:rPr>
+                <w:b w:val="0"/>
+              </w:rPr>
+            </w:pPr>
+            <w:r>
+              <w:rPr>
+                <w:b w:val="0"/>
+              </w:rPr>
+              <w:t>L’utilisateur remplit tous les champs</w:t>
+            </w:r>
+          </w:p>
+        </w:tc>
+        <w:tc>
+          <w:tcPr>
+            <w:tcW w:w="4531" w:type="dxa"/>
+            <w:vMerge/>
+          </w:tcPr>
+          <w:p>
+            <w:pPr>
+              <w:jc w:val="center"/>
+              <w:cnfStyle w:val="000000000000" w:firstRow="0" w:lastRow="0" w:firstColumn="0" w:lastColumn="0" w:oddVBand="0" w:evenVBand="0" w:oddHBand="0" w:evenHBand="0" w:firstRowFirstColumn="0" w:firstRowLastColumn="0" w:lastRowFirstColumn="0" w:lastRowLastColumn="0"/>
+            </w:pPr>
+          </w:p>
+        </w:tc>
+      </w:tr>
+      <w:tr>
+        <w:trPr>
+          <w:cnfStyle w:val="000000100000" w:firstRow="0" w:lastRow="0" w:firstColumn="0" w:lastColumn="0" w:oddVBand="0" w:evenVBand="0" w:oddHBand="1" w:evenHBand="0" w:firstRowFirstColumn="0" w:firstRowLastColumn="0" w:lastRowFirstColumn="0" w:lastRowLastColumn="0"/>
+          <w:trHeight w:val="192"/>
+        </w:trPr>
+        <w:tc>
+          <w:tcPr>
+            <w:cnfStyle w:val="001000000000" w:firstRow="0" w:lastRow="0" w:firstColumn="1" w:lastColumn="0" w:oddVBand="0" w:evenVBand="0" w:oddHBand="0" w:evenHBand="0" w:firstRowFirstColumn="0" w:firstRowLastColumn="0" w:lastRowFirstColumn="0" w:lastRowLastColumn="0"/>
+            <w:tcW w:w="9062" w:type="dxa"/>
+            <w:gridSpan w:val="2"/>
+          </w:tcPr>
+          <w:p>
+            <w:pPr>
+              <w:jc w:val="center"/>
+            </w:pPr>
+            <w:r>
+              <w:t>Journal de bord</w:t>
+            </w:r>
+          </w:p>
+        </w:tc>
+      </w:tr>
+      <w:tr>
+        <w:trPr>
+          <w:trHeight w:val="192"/>
+        </w:trPr>
+        <w:tc>
+          <w:tcPr>
+            <w:cnfStyle w:val="001000000000" w:firstRow="0" w:lastRow="0" w:firstColumn="1" w:lastColumn="0" w:oddVBand="0" w:evenVBand="0" w:oddHBand="0" w:evenHBand="0" w:firstRowFirstColumn="0" w:firstRowLastColumn="0" w:lastRowFirstColumn="0" w:lastRowLastColumn="0"/>
+            <w:tcW w:w="4531" w:type="dxa"/>
+          </w:tcPr>
+          <w:p>
+            <w:pPr>
+              <w:jc w:val="center"/>
+              <w:rPr>
+                <w:b w:val="0"/>
+              </w:rPr>
+            </w:pPr>
+            <w:r>
+              <w:rPr>
+                <w:b w:val="0"/>
+              </w:rPr>
+              <w:t>L’utilisateur clique sur l’un des projets qu’il a crée</w:t>
+            </w:r>
+          </w:p>
+        </w:tc>
+        <w:tc>
+          <w:tcPr>
+            <w:tcW w:w="4531" w:type="dxa"/>
+          </w:tcPr>
+          <w:p>
+            <w:pPr>
+              <w:jc w:val="center"/>
+              <w:cnfStyle w:val="000000000000" w:firstRow="0" w:lastRow="0" w:firstColumn="0" w:lastColumn="0" w:oddVBand="0" w:evenVBand="0" w:oddHBand="0" w:evenHBand="0" w:firstRowFirstColumn="0" w:firstRowLastColumn="0" w:lastRowFirstColumn="0" w:lastRowLastColumn="0"/>
+            </w:pPr>
+            <w:r>
+              <w:t>L’application ouvre le journal de bord</w:t>
+            </w:r>
+            <w:bookmarkStart w:id="0" w:name="_GoBack"/>
+            <w:bookmarkEnd w:id="0"/>
+          </w:p>
+        </w:tc>
+      </w:tr>
+    </w:tbl>
     <w:p/>
     <w:p>
       <w:pPr>
@@ -4712,7 +5475,7 @@
 </file>
 
 <file path=word/numbering.xml><?xml version="1.0" encoding="utf-8"?>
-<w:numbering xmlns:wpc="http://schemas.microsoft.com/office/word/2010/wordprocessingCanvas" xmlns:cx="http://schemas.microsoft.com/office/drawing/2014/chartex" xmlns:cx1="http://schemas.microsoft.com/office/drawing/2015/9/8/chartex" xmlns:mc="http://schemas.openxmlformats.org/markup-compatibility/2006" xmlns:o="urn:schemas-microsoft-com:office:office" xmlns:r="http://schemas.openxmlformats.org/officeDocument/2006/relationships" xmlns:m="http://schemas.openxmlformats.org/officeDocument/2006/math" xmlns:v="urn:schemas-microsoft-com:vml" xmlns:wp14="http://schemas.microsoft.com/office/word/2010/wordprocessingDrawing" xmlns:wp="http://schemas.openxmlformats.org/drawingml/2006/wordprocessingDrawing" xmlns:w10="urn:schemas-microsoft-com:office:word" xmlns:w="http://schemas.openxmlformats.org/wordprocessingml/2006/main" xmlns:w14="http://schemas.microsoft.com/office/word/2010/wordml" xmlns:w15="http://schemas.microsoft.com/office/word/2012/wordml" xmlns:w16se="http://schemas.microsoft.com/office/word/2015/wordml/symex" xmlns:wpg="http://schemas.microsoft.com/office/word/2010/wordprocessingGroup" xmlns:wpi="http://schemas.microsoft.com/office/word/2010/wordprocessingInk" xmlns:wne="http://schemas.microsoft.com/office/word/2006/wordml" xmlns:wps="http://schemas.microsoft.com/office/word/2010/wordprocessingShape" mc:Ignorable="w14 w15 w16se wp14">
+<w:numbering xmlns:wpc="http://schemas.microsoft.com/office/word/2010/wordprocessingCanvas" xmlns:cx="http://schemas.microsoft.com/office/drawing/2014/chartex" xmlns:cx1="http://schemas.microsoft.com/office/drawing/2015/9/8/chartex" xmlns:cx2="http://schemas.microsoft.com/office/drawing/2015/10/21/chartex" xmlns:cx3="http://schemas.microsoft.com/office/drawing/2016/5/9/chartex" xmlns:cx4="http://schemas.microsoft.com/office/drawing/2016/5/10/chartex" xmlns:cx5="http://schemas.microsoft.com/office/drawing/2016/5/11/chartex" xmlns:cx6="http://schemas.microsoft.com/office/drawing/2016/5/12/chartex" xmlns:cx7="http://schemas.microsoft.com/office/drawing/2016/5/13/chartex" xmlns:cx8="http://schemas.microsoft.com/office/drawing/2016/5/14/chartex" xmlns:mc="http://schemas.openxmlformats.org/markup-compatibility/2006" xmlns:aink="http://schemas.microsoft.com/office/drawing/2016/ink" xmlns:am3d="http://schemas.microsoft.com/office/drawing/2017/model3d" xmlns:o="urn:schemas-microsoft-com:office:office" xmlns:r="http://schemas.openxmlformats.org/officeDocument/2006/relationships" xmlns:m="http://schemas.openxmlformats.org/officeDocument/2006/math" xmlns:v="urn:schemas-microsoft-com:vml" xmlns:wp14="http://schemas.microsoft.com/office/word/2010/wordprocessingDrawing" xmlns:wp="http://schemas.openxmlformats.org/drawingml/2006/wordprocessingDrawing" xmlns:w10="urn:schemas-microsoft-com:office:word" xmlns:w="http://schemas.openxmlformats.org/wordprocessingml/2006/main" xmlns:w14="http://schemas.microsoft.com/office/word/2010/wordml" xmlns:w15="http://schemas.microsoft.com/office/word/2012/wordml" xmlns:w16cid="http://schemas.microsoft.com/office/word/2016/wordml/cid" xmlns:w16se="http://schemas.microsoft.com/office/word/2015/wordml/symex" xmlns:wpg="http://schemas.microsoft.com/office/word/2010/wordprocessingGroup" xmlns:wpi="http://schemas.microsoft.com/office/word/2010/wordprocessingInk" xmlns:wne="http://schemas.microsoft.com/office/word/2006/wordml" xmlns:wps="http://schemas.microsoft.com/office/word/2010/wordprocessingShape" mc:Ignorable="w14 w15 w16se w16cid wp14">
   <w:abstractNum w:abstractNumId="0" w15:restartNumberingAfterBreak="0">
     <w:nsid w:val="7B734FAA"/>
     <w:multiLevelType w:val="hybridMultilevel"/>
@@ -4833,7 +5596,7 @@
 </file>
 
 <file path=word/styles.xml><?xml version="1.0" encoding="utf-8"?>
-<w:styles xmlns:mc="http://schemas.openxmlformats.org/markup-compatibility/2006" xmlns:r="http://schemas.openxmlformats.org/officeDocument/2006/relationships" xmlns:w="http://schemas.openxmlformats.org/wordprocessingml/2006/main" xmlns:w14="http://schemas.microsoft.com/office/word/2010/wordml" xmlns:w15="http://schemas.microsoft.com/office/word/2012/wordml" xmlns:w16se="http://schemas.microsoft.com/office/word/2015/wordml/symex" mc:Ignorable="w14 w15 w16se">
+<w:styles xmlns:mc="http://schemas.openxmlformats.org/markup-compatibility/2006" xmlns:r="http://schemas.openxmlformats.org/officeDocument/2006/relationships" xmlns:w="http://schemas.openxmlformats.org/wordprocessingml/2006/main" xmlns:w14="http://schemas.microsoft.com/office/word/2010/wordml" xmlns:w15="http://schemas.microsoft.com/office/word/2012/wordml" xmlns:w16cid="http://schemas.microsoft.com/office/word/2016/wordml/cid" xmlns:w16se="http://schemas.microsoft.com/office/word/2015/wordml/symex" mc:Ignorable="w14 w15 w16se w16cid">
   <w:docDefaults>
     <w:rPrDefault>
       <w:rPr>
@@ -4847,7 +5610,7 @@
       </w:pPr>
     </w:pPrDefault>
   </w:docDefaults>
-  <w:latentStyles w:defLockedState="0" w:defUIPriority="99" w:defSemiHidden="0" w:defUnhideWhenUsed="0" w:defQFormat="0" w:count="371">
+  <w:latentStyles w:defLockedState="0" w:defUIPriority="99" w:defSemiHidden="0" w:defUnhideWhenUsed="0" w:defQFormat="0" w:count="375">
     <w:lsdException w:name="Normal" w:uiPriority="0" w:qFormat="1"/>
     <w:lsdException w:name="heading 1" w:uiPriority="9" w:qFormat="1"/>
     <w:lsdException w:name="heading 2" w:semiHidden="1" w:uiPriority="9" w:unhideWhenUsed="1" w:qFormat="1"/>
@@ -4953,7 +5716,6 @@
     <w:lsdException w:name="HTML Sample" w:semiHidden="1" w:unhideWhenUsed="1"/>
     <w:lsdException w:name="HTML Typewriter" w:semiHidden="1" w:unhideWhenUsed="1"/>
     <w:lsdException w:name="HTML Variable" w:semiHidden="1" w:unhideWhenUsed="1"/>
-    <w:lsdException w:name="Normal Table" w:semiHidden="1" w:unhideWhenUsed="1"/>
     <w:lsdException w:name="annotation subject" w:semiHidden="1" w:unhideWhenUsed="1"/>
     <w:lsdException w:name="No List" w:semiHidden="1" w:unhideWhenUsed="1"/>
     <w:lsdException w:name="Outline List 1" w:semiHidden="1" w:unhideWhenUsed="1"/>
@@ -4997,10 +5759,8 @@
     <w:lsdException w:name="Table Elegant" w:semiHidden="1" w:unhideWhenUsed="1"/>
     <w:lsdException w:name="Table Professional" w:semiHidden="1" w:unhideWhenUsed="1"/>
     <w:lsdException w:name="Table Subtle 1" w:semiHidden="1" w:unhideWhenUsed="1"/>
-    <w:lsdException w:name="Table Subtle 2" w:semiHidden="1" w:unhideWhenUsed="1"/>
     <w:lsdException w:name="Table Web 1" w:semiHidden="1" w:unhideWhenUsed="1"/>
     <w:lsdException w:name="Table Web 2" w:semiHidden="1" w:unhideWhenUsed="1"/>
-    <w:lsdException w:name="Table Web 3" w:semiHidden="1" w:unhideWhenUsed="1"/>
     <w:lsdException w:name="Balloon Text" w:semiHidden="1" w:unhideWhenUsed="1"/>
     <w:lsdException w:name="Table Grid" w:uiPriority="39"/>
     <w:lsdException w:name="Table Theme" w:semiHidden="1" w:unhideWhenUsed="1"/>
@@ -5219,6 +5979,10 @@
     <w:lsdException w:name="List Table 5 Dark Accent 6" w:uiPriority="50"/>
     <w:lsdException w:name="List Table 6 Colorful Accent 6" w:uiPriority="51"/>
     <w:lsdException w:name="List Table 7 Colorful Accent 6" w:uiPriority="52"/>
+    <w:lsdException w:name="Mention" w:semiHidden="1" w:unhideWhenUsed="1"/>
+    <w:lsdException w:name="Smart Hyperlink" w:semiHidden="1" w:unhideWhenUsed="1"/>
+    <w:lsdException w:name="Hashtag" w:semiHidden="1" w:unhideWhenUsed="1"/>
+    <w:lsdException w:name="Unresolved Mention" w:semiHidden="1" w:unhideWhenUsed="1"/>
   </w:latentStyles>
   <w:style w:type="paragraph" w:default="1" w:styleId="Normal">
     <w:name w:val="Normal"/>
@@ -5762,7 +6526,7 @@
       <w:szCs w:val="24"/>
     </w:rPr>
   </w:style>
-  <w:style w:type="character" w:styleId="Emphaseple">
+  <w:style w:type="character" w:styleId="Accentuationlgre">
     <w:name w:val="Subtle Emphasis"/>
     <w:uiPriority w:val="19"/>
     <w:qFormat/>
@@ -5773,7 +6537,7 @@
       <w:color w:val="1F4D78" w:themeColor="accent1" w:themeShade="7F"/>
     </w:rPr>
   </w:style>
-  <w:style w:type="character" w:styleId="Emphaseintense">
+  <w:style w:type="character" w:styleId="Accentuationintense">
     <w:name w:val="Intense Emphasis"/>
     <w:uiPriority w:val="21"/>
     <w:qFormat/>
@@ -5953,6 +6717,94 @@
       <w:ind w:left="720"/>
       <w:contextualSpacing/>
     </w:pPr>
+  </w:style>
+  <w:style w:type="character" w:styleId="Marquedecommentaire">
+    <w:name w:val="annotation reference"/>
+    <w:basedOn w:val="Policepardfaut"/>
+    <w:uiPriority w:val="99"/>
+    <w:semiHidden/>
+    <w:unhideWhenUsed/>
+    <w:rsid w:val="00755123"/>
+    <w:rPr>
+      <w:sz w:val="16"/>
+      <w:szCs w:val="16"/>
+    </w:rPr>
+  </w:style>
+  <w:style w:type="paragraph" w:styleId="Commentaire">
+    <w:name w:val="annotation text"/>
+    <w:basedOn w:val="Normal"/>
+    <w:link w:val="CommentaireCar"/>
+    <w:uiPriority w:val="99"/>
+    <w:semiHidden/>
+    <w:unhideWhenUsed/>
+    <w:rsid w:val="00755123"/>
+    <w:pPr>
+      <w:spacing w:line="240" w:lineRule="auto"/>
+    </w:pPr>
+  </w:style>
+  <w:style w:type="character" w:customStyle="1" w:styleId="CommentaireCar">
+    <w:name w:val="Commentaire Car"/>
+    <w:basedOn w:val="Policepardfaut"/>
+    <w:link w:val="Commentaire"/>
+    <w:uiPriority w:val="99"/>
+    <w:semiHidden/>
+    <w:rsid w:val="00755123"/>
+  </w:style>
+  <w:style w:type="paragraph" w:styleId="Objetducommentaire">
+    <w:name w:val="annotation subject"/>
+    <w:basedOn w:val="Commentaire"/>
+    <w:next w:val="Commentaire"/>
+    <w:link w:val="ObjetducommentaireCar"/>
+    <w:uiPriority w:val="99"/>
+    <w:semiHidden/>
+    <w:unhideWhenUsed/>
+    <w:rsid w:val="00755123"/>
+    <w:rPr>
+      <w:b/>
+      <w:bCs/>
+    </w:rPr>
+  </w:style>
+  <w:style w:type="character" w:customStyle="1" w:styleId="ObjetducommentaireCar">
+    <w:name w:val="Objet du commentaire Car"/>
+    <w:basedOn w:val="CommentaireCar"/>
+    <w:link w:val="Objetducommentaire"/>
+    <w:uiPriority w:val="99"/>
+    <w:semiHidden/>
+    <w:rsid w:val="00755123"/>
+    <w:rPr>
+      <w:b/>
+      <w:bCs/>
+    </w:rPr>
+  </w:style>
+  <w:style w:type="paragraph" w:styleId="Textedebulles">
+    <w:name w:val="Balloon Text"/>
+    <w:basedOn w:val="Normal"/>
+    <w:link w:val="TextedebullesCar"/>
+    <w:uiPriority w:val="99"/>
+    <w:semiHidden/>
+    <w:unhideWhenUsed/>
+    <w:rsid w:val="00755123"/>
+    <w:pPr>
+      <w:spacing w:before="0" w:after="0" w:line="240" w:lineRule="auto"/>
+    </w:pPr>
+    <w:rPr>
+      <w:rFonts w:ascii="Segoe UI" w:hAnsi="Segoe UI" w:cs="Segoe UI"/>
+      <w:sz w:val="18"/>
+      <w:szCs w:val="18"/>
+    </w:rPr>
+  </w:style>
+  <w:style w:type="character" w:customStyle="1" w:styleId="TextedebullesCar">
+    <w:name w:val="Texte de bulles Car"/>
+    <w:basedOn w:val="Policepardfaut"/>
+    <w:link w:val="Textedebulles"/>
+    <w:uiPriority w:val="99"/>
+    <w:semiHidden/>
+    <w:rsid w:val="00755123"/>
+    <w:rPr>
+      <w:rFonts w:ascii="Segoe UI" w:hAnsi="Segoe UI" w:cs="Segoe UI"/>
+      <w:sz w:val="18"/>
+      <w:szCs w:val="18"/>
+    </w:rPr>
   </w:style>
 </w:styles>
 </file>

</xml_diff>